<commit_message>
created a fraction class
</commit_message>
<xml_diff>
--- a/Version Control.docx
+++ b/Version Control.docx
@@ -7,192 +7,26 @@
         <w:pStyle w:val="ListParagraph"/>
         <w:numPr>
           <w:ilvl w:val="0"/>
-          <w:numId w:val="1"/>
+          <w:numId w:val="6"/>
         </w:numPr>
-      </w:pPr>
-      <w:r>
-        <w:t>Explain the meaning of Version Control.</w:t>
-      </w:r>
-    </w:p>
-    <w:p>
-      <w:r>
-        <w:t xml:space="preserve">Version Control is the tracking of changes made on a project. Most likely, many people collaborate on working on a project so version control makes it possible to track every change made, giving a transparent history of changes. With version control, collaborators can be on the same page as they work independently on a particular project. </w:t>
-      </w:r>
-    </w:p>
-    <w:p>
-      <w:pPr>
-        <w:pStyle w:val="ListParagraph"/>
-        <w:numPr>
-          <w:ilvl w:val="0"/>
-          <w:numId w:val="1"/>
-        </w:numPr>
-      </w:pPr>
-      <w:r>
-        <w:t>Highlight a benefit of Version Control.</w:t>
-      </w:r>
-    </w:p>
-    <w:p>
-      <w:r>
-        <w:t>Version Control helps collaborators be on the same page as history of changes made are transparent while they work independently on projects.</w:t>
-      </w:r>
-    </w:p>
-    <w:p>
-      <w:pPr>
-        <w:pStyle w:val="ListParagraph"/>
-        <w:numPr>
-          <w:ilvl w:val="0"/>
-          <w:numId w:val="1"/>
-        </w:numPr>
-        <w:spacing w:before="100" w:beforeAutospacing="1" w:after="100" w:afterAutospacing="1" w:line="240" w:lineRule="auto"/>
         <w:rPr>
-          <w:rFonts w:eastAsia="Times New Roman" w:cstheme="minorHAnsi"/>
-          <w:color w:val="000000"/>
-          <w:kern w:val="0"/>
-          <w:szCs w:val="24"/>
-          <w14:ligatures w14:val="none"/>
+          <w:rFonts w:cstheme="minorHAnsi"/>
+          <w:sz w:val="20"/>
         </w:rPr>
       </w:pPr>
       <w:r>
         <w:rPr>
-          <w:rFonts w:eastAsia="Times New Roman" w:cstheme="minorHAnsi"/>
-          <w:color w:val="000000"/>
-          <w:kern w:val="0"/>
-          <w:szCs w:val="24"/>
-          <w14:ligatures w14:val="none"/>
+          <w:rFonts w:cstheme="minorHAnsi"/>
+          <w:sz w:val="20"/>
         </w:rPr>
-        <w:t>Provide an application of Version Control. This means, provide an example of how Version Control could be used.</w:t>
+        <w:t xml:space="preserve">What is </w:t>
       </w:r>
-    </w:p>
-    <w:p>
-      <w:pPr>
-        <w:spacing w:before="100" w:beforeAutospacing="1" w:after="100" w:afterAutospacing="1" w:line="240" w:lineRule="auto"/>
-        <w:rPr>
-          <w:rFonts w:eastAsia="Times New Roman" w:cstheme="minorHAnsi"/>
-          <w:color w:val="000000"/>
-          <w:kern w:val="0"/>
-          <w:szCs w:val="24"/>
-          <w14:ligatures w14:val="none"/>
-        </w:rPr>
-      </w:pPr>
       <w:r>
         <w:rPr>
-          <w:rFonts w:eastAsia="Times New Roman" w:cstheme="minorHAnsi"/>
-          <w:color w:val="000000"/>
-          <w:kern w:val="0"/>
-          <w:szCs w:val="24"/>
-          <w14:ligatures w14:val="none"/>
+          <w:rFonts w:cstheme="minorHAnsi"/>
+          <w:sz w:val="20"/>
         </w:rPr>
-        <w:t>Version Control is applicable in Visual Studio Code, where developers can clone their codes with a public repository, and changes made in their codes affects the repository directly</w:t>
-      </w:r>
-    </w:p>
-    <w:p>
-      <w:pPr>
-        <w:pStyle w:val="ListParagraph"/>
-        <w:numPr>
-          <w:ilvl w:val="0"/>
-          <w:numId w:val="1"/>
-        </w:numPr>
-        <w:spacing w:before="100" w:beforeAutospacing="1" w:after="100" w:afterAutospacing="1" w:line="240" w:lineRule="auto"/>
-        <w:rPr>
-          <w:rFonts w:eastAsia="Times New Roman" w:cstheme="minorHAnsi"/>
-          <w:color w:val="000000"/>
-          <w:kern w:val="0"/>
-          <w:szCs w:val="24"/>
-          <w14:ligatures w14:val="none"/>
-        </w:rPr>
-      </w:pPr>
-      <w:r>
-        <w:rPr>
-          <w:rFonts w:eastAsia="Times New Roman" w:cstheme="minorHAnsi"/>
-          <w:color w:val="000000"/>
-          <w:kern w:val="0"/>
-          <w:szCs w:val="24"/>
-          <w14:ligatures w14:val="none"/>
-        </w:rPr>
-        <w:t xml:space="preserve">Show a command used in Version Control (for example a </w:t>
-      </w:r>
-      <w:proofErr w:type="spellStart"/>
-      <w:r>
-        <w:rPr>
-          <w:rFonts w:eastAsia="Times New Roman" w:cstheme="minorHAnsi"/>
-          <w:color w:val="000000"/>
-          <w:kern w:val="0"/>
-          <w:szCs w:val="24"/>
-          <w14:ligatures w14:val="none"/>
-        </w:rPr>
-        <w:t>Git</w:t>
-      </w:r>
-      <w:proofErr w:type="spellEnd"/>
-      <w:r>
-        <w:rPr>
-          <w:rFonts w:eastAsia="Times New Roman" w:cstheme="minorHAnsi"/>
-          <w:color w:val="000000"/>
-          <w:kern w:val="0"/>
-          <w:szCs w:val="24"/>
-          <w14:ligatures w14:val="none"/>
-        </w:rPr>
-        <w:t xml:space="preserve"> command)</w:t>
-      </w:r>
-    </w:p>
-    <w:p>
-      <w:pPr>
-        <w:spacing w:before="100" w:beforeAutospacing="1" w:after="100" w:afterAutospacing="1" w:line="240" w:lineRule="auto"/>
-        <w:rPr>
-          <w:rFonts w:eastAsia="Times New Roman" w:cstheme="minorHAnsi"/>
-          <w:color w:val="000000"/>
-          <w:kern w:val="0"/>
-          <w:szCs w:val="24"/>
-          <w14:ligatures w14:val="none"/>
-        </w:rPr>
-      </w:pPr>
-      <w:proofErr w:type="spellStart"/>
-      <w:r>
-        <w:rPr>
-          <w:rFonts w:eastAsia="Times New Roman" w:cstheme="minorHAnsi"/>
-          <w:color w:val="000000"/>
-          <w:kern w:val="0"/>
-          <w:szCs w:val="24"/>
-          <w14:ligatures w14:val="none"/>
-        </w:rPr>
-        <w:t>Git</w:t>
-      </w:r>
-      <w:proofErr w:type="spellEnd"/>
-      <w:r>
-        <w:rPr>
-          <w:rFonts w:eastAsia="Times New Roman" w:cstheme="minorHAnsi"/>
-          <w:color w:val="000000"/>
-          <w:kern w:val="0"/>
-          <w:szCs w:val="24"/>
-          <w14:ligatures w14:val="none"/>
-        </w:rPr>
-        <w:t xml:space="preserve"> push</w:t>
-      </w:r>
-    </w:p>
-    <w:p>
-      <w:pPr>
-        <w:pStyle w:val="ListParagraph"/>
-        <w:numPr>
-          <w:ilvl w:val="0"/>
-          <w:numId w:val="1"/>
-        </w:numPr>
-        <w:spacing w:before="100" w:beforeAutospacing="1" w:after="100" w:afterAutospacing="1" w:line="240" w:lineRule="auto"/>
-        <w:rPr>
-          <w:rFonts w:eastAsia="Times New Roman" w:cstheme="minorHAnsi"/>
-          <w:color w:val="000000"/>
-          <w:kern w:val="0"/>
-          <w:szCs w:val="24"/>
-          <w14:ligatures w14:val="none"/>
-        </w:rPr>
-      </w:pPr>
-      <w:r>
-        <w:rPr>
-          <w:rFonts w:eastAsia="Times New Roman" w:cstheme="minorHAnsi"/>
-          <w:color w:val="000000"/>
-          <w:kern w:val="0"/>
-          <w:szCs w:val="24"/>
-          <w14:ligatures w14:val="none"/>
-        </w:rPr>
-        <w:t>Thoroughly explain these concepts (this likely cannot be done in less than 100 words)</w:t>
+        <w:t>Abstraction and why is it important?</w:t>
       </w:r>
     </w:p>
     <w:p>
@@ -208,7 +42,46 @@
           <w:rFonts w:cstheme="minorHAnsi"/>
           <w:sz w:val="20"/>
         </w:rPr>
-        <w:t xml:space="preserve">The concept of Version Control is to simply track changes made on a project. Hence, Version control keeps </w:t>
+        <w:t>Abstraction is the simplification of things by eliminating its attributes and keeping its essentials only. Abstraction makes what would have been complex come out as simple. One benefit of abstraction in programming is the efficiency of writing less code that perform efficient task</w:t>
+      </w:r>
+      <w:r>
+        <w:rPr>
+          <w:rFonts w:cstheme="minorHAnsi"/>
+          <w:sz w:val="20"/>
+        </w:rPr>
+        <w:t xml:space="preserve">s. </w:t>
+      </w:r>
+    </w:p>
+    <w:p>
+      <w:pPr>
+        <w:ind w:firstLine="360"/>
+        <w:rPr>
+          <w:rFonts w:cstheme="minorHAnsi"/>
+          <w:sz w:val="20"/>
+        </w:rPr>
+      </w:pPr>
+      <w:r>
+        <w:rPr>
+          <w:rFonts w:cstheme="minorHAnsi"/>
+          <w:sz w:val="20"/>
+        </w:rPr>
+        <w:t>An application of Abstraction can be found in Python, which is the print function. A code example of Abstraction is as follows;</w:t>
+      </w:r>
+    </w:p>
+    <w:p>
+      <w:pPr>
+        <w:ind w:firstLine="360"/>
+        <w:rPr>
+          <w:rFonts w:cstheme="minorHAnsi"/>
+          <w:sz w:val="20"/>
+        </w:rPr>
+      </w:pPr>
+      <w:r>
+        <w:rPr>
+          <w:rFonts w:cstheme="minorHAnsi"/>
+          <w:sz w:val="20"/>
+        </w:rPr>
+        <w:tab/>
       </w:r>
       <w:proofErr w:type="gramStart"/>
       <w:r>
@@ -216,44 +89,33 @@
           <w:rFonts w:cstheme="minorHAnsi"/>
           <w:sz w:val="20"/>
         </w:rPr>
-        <w:t>an</w:t>
+        <w:t>Job1.Display()</w:t>
       </w:r>
       <w:proofErr w:type="gramEnd"/>
+    </w:p>
+    <w:p>
+      <w:pPr>
+        <w:rPr>
+          <w:rFonts w:cstheme="minorHAnsi"/>
+          <w:sz w:val="20"/>
+        </w:rPr>
+      </w:pPr>
       <w:r>
         <w:rPr>
           <w:rFonts w:cstheme="minorHAnsi"/>
           <w:sz w:val="20"/>
         </w:rPr>
-        <w:t xml:space="preserve"> history of every incident which has taken place writing codes. </w:t>
+        <w:t xml:space="preserve">The concept of Abstraction is to simplify long lines of codes to fewer ones. </w:t>
       </w:r>
       <w:r>
         <w:rPr>
           <w:rFonts w:cstheme="minorHAnsi"/>
           <w:sz w:val="20"/>
         </w:rPr>
-        <w:t>This allows developers see a transparent history of changes, who made them, and how they contribute to the development of the project. Version control can break down communication barriers between teams because they are open to changes made.</w:t>
+        <w:t xml:space="preserve">One way to create abstractions is the use of classes. Classes is a custom data type that defines attributes and methods making it easily accessible. </w:t>
       </w:r>
-      <w:r>
-        <w:rPr>
-          <w:rFonts w:cstheme="minorHAnsi"/>
-          <w:sz w:val="20"/>
-        </w:rPr>
-        <w:t xml:space="preserve"> </w:t>
-      </w:r>
-      <w:r>
-        <w:rPr>
-          <w:rFonts w:cstheme="minorHAnsi"/>
-          <w:sz w:val="20"/>
-        </w:rPr>
-        <w:t>So basically, Version control helps developers to review project history to find out: which changes were made, who made the changes, when were the changes made, and why were changes need</w:t>
-      </w:r>
-      <w:r>
-        <w:rPr>
-          <w:rFonts w:cstheme="minorHAnsi"/>
-          <w:sz w:val="20"/>
-        </w:rPr>
-        <w:t>ed?</w:t>
-      </w:r>
+      <w:bookmarkStart w:id="0" w:name="_GoBack"/>
+      <w:bookmarkEnd w:id="0"/>
     </w:p>
     <w:p>
       <w:pPr>
@@ -263,269 +125,6 @@
           <w:sz w:val="20"/>
         </w:rPr>
       </w:pPr>
-      <w:r>
-        <w:rPr>
-          <w:rFonts w:cstheme="minorHAnsi"/>
-          <w:sz w:val="20"/>
-        </w:rPr>
-        <w:t>To start with Version control, the following needs to be done:</w:t>
-      </w:r>
-    </w:p>
-    <w:p>
-      <w:pPr>
-        <w:pStyle w:val="ListParagraph"/>
-        <w:numPr>
-          <w:ilvl w:val="0"/>
-          <w:numId w:val="5"/>
-        </w:numPr>
-        <w:rPr>
-          <w:rFonts w:cstheme="minorHAnsi"/>
-          <w:sz w:val="20"/>
-        </w:rPr>
-      </w:pPr>
-      <w:r>
-        <w:rPr>
-          <w:rFonts w:cstheme="minorHAnsi"/>
-          <w:sz w:val="20"/>
-        </w:rPr>
-        <w:t>Create an account at Github.com</w:t>
-      </w:r>
-    </w:p>
-    <w:p>
-      <w:pPr>
-        <w:pStyle w:val="ListParagraph"/>
-        <w:numPr>
-          <w:ilvl w:val="0"/>
-          <w:numId w:val="5"/>
-        </w:numPr>
-        <w:rPr>
-          <w:rFonts w:cstheme="minorHAnsi"/>
-          <w:sz w:val="20"/>
-        </w:rPr>
-      </w:pPr>
-      <w:r>
-        <w:rPr>
-          <w:rFonts w:cstheme="minorHAnsi"/>
-          <w:sz w:val="20"/>
-        </w:rPr>
-        <w:t xml:space="preserve">Sign in to </w:t>
-      </w:r>
-      <w:proofErr w:type="spellStart"/>
-      <w:r>
-        <w:rPr>
-          <w:rFonts w:cstheme="minorHAnsi"/>
-          <w:sz w:val="20"/>
-        </w:rPr>
-        <w:t>Github</w:t>
-      </w:r>
-      <w:proofErr w:type="spellEnd"/>
-    </w:p>
-    <w:p>
-      <w:pPr>
-        <w:pStyle w:val="ListParagraph"/>
-        <w:numPr>
-          <w:ilvl w:val="0"/>
-          <w:numId w:val="5"/>
-        </w:numPr>
-        <w:rPr>
-          <w:rFonts w:cstheme="minorHAnsi"/>
-          <w:sz w:val="20"/>
-        </w:rPr>
-      </w:pPr>
-      <w:r>
-        <w:rPr>
-          <w:rFonts w:cstheme="minorHAnsi"/>
-          <w:sz w:val="20"/>
-        </w:rPr>
-        <w:t>Create a new repository</w:t>
-      </w:r>
-    </w:p>
-    <w:p>
-      <w:pPr>
-        <w:pStyle w:val="ListParagraph"/>
-        <w:numPr>
-          <w:ilvl w:val="0"/>
-          <w:numId w:val="5"/>
-        </w:numPr>
-        <w:rPr>
-          <w:rFonts w:cstheme="minorHAnsi"/>
-          <w:sz w:val="20"/>
-        </w:rPr>
-      </w:pPr>
-      <w:r>
-        <w:rPr>
-          <w:rFonts w:cstheme="minorHAnsi"/>
-          <w:sz w:val="20"/>
-        </w:rPr>
-        <w:t xml:space="preserve">Clone the repository created at </w:t>
-      </w:r>
-      <w:proofErr w:type="spellStart"/>
-      <w:r>
-        <w:rPr>
-          <w:rFonts w:cstheme="minorHAnsi"/>
-          <w:sz w:val="20"/>
-        </w:rPr>
-        <w:t>Github</w:t>
-      </w:r>
-      <w:proofErr w:type="spellEnd"/>
-      <w:r>
-        <w:rPr>
-          <w:rFonts w:cstheme="minorHAnsi"/>
-          <w:sz w:val="20"/>
-        </w:rPr>
-        <w:t xml:space="preserve"> to get a copy on the local computer.</w:t>
-      </w:r>
-    </w:p>
-    <w:p>
-      <w:pPr>
-        <w:ind w:left="360"/>
-        <w:rPr>
-          <w:rFonts w:cstheme="minorHAnsi"/>
-          <w:sz w:val="20"/>
-        </w:rPr>
-      </w:pPr>
-      <w:proofErr w:type="spellStart"/>
-      <w:r>
-        <w:rPr>
-          <w:rFonts w:cstheme="minorHAnsi"/>
-          <w:sz w:val="20"/>
-        </w:rPr>
-        <w:t>Git</w:t>
-      </w:r>
-      <w:proofErr w:type="spellEnd"/>
-      <w:r>
-        <w:rPr>
-          <w:rFonts w:cstheme="minorHAnsi"/>
-          <w:sz w:val="20"/>
-        </w:rPr>
-        <w:t xml:space="preserve"> commands used:</w:t>
-      </w:r>
-    </w:p>
-    <w:p>
-      <w:pPr>
-        <w:pStyle w:val="ListParagraph"/>
-        <w:numPr>
-          <w:ilvl w:val="0"/>
-          <w:numId w:val="5"/>
-        </w:numPr>
-        <w:rPr>
-          <w:rFonts w:cstheme="minorHAnsi"/>
-          <w:sz w:val="20"/>
-        </w:rPr>
-      </w:pPr>
-      <w:r>
-        <w:rPr>
-          <w:rFonts w:cstheme="minorHAnsi"/>
-          <w:sz w:val="20"/>
-        </w:rPr>
-        <w:t xml:space="preserve">Add – </w:t>
-      </w:r>
-      <w:proofErr w:type="spellStart"/>
-      <w:r>
-        <w:rPr>
-          <w:rFonts w:cstheme="minorHAnsi"/>
-          <w:sz w:val="20"/>
-        </w:rPr>
-        <w:t>git</w:t>
-      </w:r>
-      <w:proofErr w:type="spellEnd"/>
-      <w:r>
-        <w:rPr>
-          <w:rFonts w:cstheme="minorHAnsi"/>
-          <w:sz w:val="20"/>
-        </w:rPr>
-        <w:t xml:space="preserve"> add</w:t>
-      </w:r>
-    </w:p>
-    <w:p>
-      <w:pPr>
-        <w:pStyle w:val="ListParagraph"/>
-        <w:numPr>
-          <w:ilvl w:val="0"/>
-          <w:numId w:val="5"/>
-        </w:numPr>
-        <w:rPr>
-          <w:rFonts w:cstheme="minorHAnsi"/>
-          <w:sz w:val="20"/>
-        </w:rPr>
-      </w:pPr>
-      <w:r>
-        <w:rPr>
-          <w:rFonts w:cstheme="minorHAnsi"/>
-          <w:sz w:val="20"/>
-        </w:rPr>
-        <w:t xml:space="preserve">Commit – </w:t>
-      </w:r>
-      <w:proofErr w:type="spellStart"/>
-      <w:r>
-        <w:rPr>
-          <w:rFonts w:cstheme="minorHAnsi"/>
-          <w:sz w:val="20"/>
-        </w:rPr>
-        <w:t>git</w:t>
-      </w:r>
-      <w:proofErr w:type="spellEnd"/>
-      <w:r>
-        <w:rPr>
-          <w:rFonts w:cstheme="minorHAnsi"/>
-          <w:sz w:val="20"/>
-        </w:rPr>
-        <w:t xml:space="preserve"> commit –m</w:t>
-      </w:r>
-    </w:p>
-    <w:p>
-      <w:pPr>
-        <w:pStyle w:val="ListParagraph"/>
-        <w:numPr>
-          <w:ilvl w:val="0"/>
-          <w:numId w:val="5"/>
-        </w:numPr>
-        <w:rPr>
-          <w:rFonts w:cstheme="minorHAnsi"/>
-          <w:sz w:val="20"/>
-        </w:rPr>
-      </w:pPr>
-      <w:r>
-        <w:rPr>
-          <w:rFonts w:cstheme="minorHAnsi"/>
-          <w:sz w:val="20"/>
-        </w:rPr>
-        <w:t xml:space="preserve">Push changes to </w:t>
-      </w:r>
-      <w:proofErr w:type="spellStart"/>
-      <w:r>
-        <w:rPr>
-          <w:rFonts w:cstheme="minorHAnsi"/>
-          <w:sz w:val="20"/>
-        </w:rPr>
-        <w:t>Github</w:t>
-      </w:r>
-      <w:proofErr w:type="spellEnd"/>
-      <w:r>
-        <w:rPr>
-          <w:rFonts w:cstheme="minorHAnsi"/>
-          <w:sz w:val="20"/>
-        </w:rPr>
-        <w:t xml:space="preserve"> – </w:t>
-      </w:r>
-      <w:proofErr w:type="spellStart"/>
-      <w:r>
-        <w:rPr>
-          <w:rFonts w:cstheme="minorHAnsi"/>
-          <w:sz w:val="20"/>
-        </w:rPr>
-        <w:t>git</w:t>
-      </w:r>
-      <w:proofErr w:type="spellEnd"/>
-      <w:r>
-        <w:rPr>
-          <w:rFonts w:cstheme="minorHAnsi"/>
-          <w:sz w:val="20"/>
-        </w:rPr>
-        <w:t xml:space="preserve"> push</w:t>
-      </w:r>
-      <w:bookmarkStart w:id="0" w:name="_GoBack"/>
-      <w:bookmarkEnd w:id="0"/>
     </w:p>
     <w:sectPr>
       <w:pgSz w:w="12240" w:h="15840"/>
@@ -1076,6 +675,95 @@
     </w:lvl>
   </w:abstractNum>
   <w:abstractNum w:abstractNumId="4">
+    <w:nsid w:val="7ADE7A00"/>
+    <w:multiLevelType w:val="hybridMultilevel"/>
+    <w:tmpl w:val="96C0B4CE"/>
+    <w:lvl w:ilvl="0" w:tplc="0409000F">
+      <w:start w:val="1"/>
+      <w:numFmt w:val="decimal"/>
+      <w:lvlText w:val="%1."/>
+      <w:lvlJc w:val="left"/>
+      <w:pPr>
+        <w:ind w:left="720" w:hanging="360"/>
+      </w:pPr>
+      <w:rPr>
+        <w:rFonts w:hint="default"/>
+      </w:rPr>
+    </w:lvl>
+    <w:lvl w:ilvl="1" w:tplc="04090019" w:tentative="1">
+      <w:start w:val="1"/>
+      <w:numFmt w:val="lowerLetter"/>
+      <w:lvlText w:val="%2."/>
+      <w:lvlJc w:val="left"/>
+      <w:pPr>
+        <w:ind w:left="1440" w:hanging="360"/>
+      </w:pPr>
+    </w:lvl>
+    <w:lvl w:ilvl="2" w:tplc="0409001B" w:tentative="1">
+      <w:start w:val="1"/>
+      <w:numFmt w:val="lowerRoman"/>
+      <w:lvlText w:val="%3."/>
+      <w:lvlJc w:val="right"/>
+      <w:pPr>
+        <w:ind w:left="2160" w:hanging="180"/>
+      </w:pPr>
+    </w:lvl>
+    <w:lvl w:ilvl="3" w:tplc="0409000F" w:tentative="1">
+      <w:start w:val="1"/>
+      <w:numFmt w:val="decimal"/>
+      <w:lvlText w:val="%4."/>
+      <w:lvlJc w:val="left"/>
+      <w:pPr>
+        <w:ind w:left="2880" w:hanging="360"/>
+      </w:pPr>
+    </w:lvl>
+    <w:lvl w:ilvl="4" w:tplc="04090019" w:tentative="1">
+      <w:start w:val="1"/>
+      <w:numFmt w:val="lowerLetter"/>
+      <w:lvlText w:val="%5."/>
+      <w:lvlJc w:val="left"/>
+      <w:pPr>
+        <w:ind w:left="3600" w:hanging="360"/>
+      </w:pPr>
+    </w:lvl>
+    <w:lvl w:ilvl="5" w:tplc="0409001B" w:tentative="1">
+      <w:start w:val="1"/>
+      <w:numFmt w:val="lowerRoman"/>
+      <w:lvlText w:val="%6."/>
+      <w:lvlJc w:val="right"/>
+      <w:pPr>
+        <w:ind w:left="4320" w:hanging="180"/>
+      </w:pPr>
+    </w:lvl>
+    <w:lvl w:ilvl="6" w:tplc="0409000F" w:tentative="1">
+      <w:start w:val="1"/>
+      <w:numFmt w:val="decimal"/>
+      <w:lvlText w:val="%7."/>
+      <w:lvlJc w:val="left"/>
+      <w:pPr>
+        <w:ind w:left="5040" w:hanging="360"/>
+      </w:pPr>
+    </w:lvl>
+    <w:lvl w:ilvl="7" w:tplc="04090019" w:tentative="1">
+      <w:start w:val="1"/>
+      <w:numFmt w:val="lowerLetter"/>
+      <w:lvlText w:val="%8."/>
+      <w:lvlJc w:val="left"/>
+      <w:pPr>
+        <w:ind w:left="5760" w:hanging="360"/>
+      </w:pPr>
+    </w:lvl>
+    <w:lvl w:ilvl="8" w:tplc="0409001B" w:tentative="1">
+      <w:start w:val="1"/>
+      <w:numFmt w:val="lowerRoman"/>
+      <w:lvlText w:val="%9."/>
+      <w:lvlJc w:val="right"/>
+      <w:pPr>
+        <w:ind w:left="6480" w:hanging="180"/>
+      </w:pPr>
+    </w:lvl>
+  </w:abstractNum>
+  <w:abstractNum w:abstractNumId="5">
     <w:nsid w:val="7CA068A3"/>
     <w:multiLevelType w:val="hybridMultilevel"/>
     <w:tmpl w:val="F12254EA"/>
@@ -1201,6 +889,9 @@
     <w:abstractNumId w:val="1"/>
   </w:num>
   <w:num w:numId="5">
+    <w:abstractNumId w:val="5"/>
+  </w:num>
+  <w:num w:numId="6">
     <w:abstractNumId w:val="4"/>
   </w:num>
 </w:numbering>

</xml_diff>